<commit_message>
Corrected an error in Installation Guide
</commit_message>
<xml_diff>
--- a/docs/Boiler Model Installation Guide.docx
+++ b/docs/Boiler Model Installation Guide.docx
@@ -266,7 +266,7 @@
               </wp:anchor>
             </w:drawing>
           </mc:Choice>
-          <mc:Fallback xmlns:w16se="http://schemas.microsoft.com/office/word/2015/wordml/symex" xmlns:cx1="http://schemas.microsoft.com/office/drawing/2015/9/8/chartex" xmlns:cx="http://schemas.microsoft.com/office/drawing/2014/chartex">
+          <mc:Fallback xmlns:cx="http://schemas.microsoft.com/office/drawing/2014/chartex" xmlns:cx1="http://schemas.microsoft.com/office/drawing/2015/9/8/chartex" xmlns:w16se="http://schemas.microsoft.com/office/word/2015/wordml/symex">
             <w:pict>
               <v:group w14:anchorId="7C493A40" id="Group 3" o:spid="_x0000_s1026" style="position:absolute;margin-left:17.3pt;margin-top:560.3pt;width:433.5pt;height:56.35pt;z-index:251662336" coordorigin="1786,12457" coordsize="8670,1127" o:gfxdata="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">
                 <v:shapetype id="_x0000_t75" coordsize="21600,21600" o:spt="75" o:preferrelative="t" path="m@4@5l@4@11@9@11@9@5xe" filled="f" stroked="f">
@@ -1077,8 +1077,6 @@
           <w:r>
             <w:t>Table of Contents</w:t>
           </w:r>
-          <w:bookmarkStart w:id="1" w:name="_GoBack"/>
-          <w:bookmarkEnd w:id="1"/>
         </w:p>
         <w:p>
           <w:pPr>
@@ -2428,13 +2426,13 @@
       <w:pPr>
         <w:pStyle w:val="Heading1"/>
       </w:pPr>
-      <w:bookmarkStart w:id="2" w:name="_Toc510099849"/>
+      <w:bookmarkStart w:id="1" w:name="_Toc510099849"/>
       <w:bookmarkEnd w:id="0"/>
       <w:r>
         <w:lastRenderedPageBreak/>
         <w:t>Introduction</w:t>
       </w:r>
-      <w:bookmarkEnd w:id="2"/>
+      <w:bookmarkEnd w:id="1"/>
       <w:r>
         <w:t xml:space="preserve">  </w:t>
       </w:r>
@@ -2517,42 +2515,42 @@
       <w:pPr>
         <w:pStyle w:val="Heading1"/>
       </w:pPr>
-      <w:bookmarkStart w:id="3" w:name="_Toc510099850"/>
+      <w:bookmarkStart w:id="2" w:name="_Toc510099850"/>
       <w:r>
         <w:t>Prerequisites</w:t>
+      </w:r>
+      <w:bookmarkEnd w:id="2"/>
+    </w:p>
+    <w:p>
+      <w:pPr>
+        <w:pStyle w:val="Heading2"/>
+      </w:pPr>
+      <w:bookmarkStart w:id="3" w:name="_Toc510099851"/>
+      <w:r>
+        <w:t>Hardwa</w:t>
+      </w:r>
+      <w:r>
+        <w:t>d</w:t>
       </w:r>
       <w:bookmarkEnd w:id="3"/>
     </w:p>
     <w:p>
-      <w:pPr>
-        <w:pStyle w:val="Heading2"/>
-      </w:pPr>
-      <w:bookmarkStart w:id="4" w:name="_Toc510099851"/>
-      <w:r>
-        <w:t>Hardwa</w:t>
-      </w:r>
-      <w:r>
-        <w:t>d</w:t>
-      </w:r>
-      <w:bookmarkEnd w:id="4"/>
+      <w:r>
+        <w:t>A computer</w:t>
+      </w:r>
+      <w:r>
+        <w:t xml:space="preserve"> run on Windows operating system or Linux.</w:t>
+      </w:r>
     </w:p>
     <w:p>
-      <w:r>
-        <w:t>A computer</w:t>
-      </w:r>
-      <w:r>
-        <w:t xml:space="preserve"> run on Windows operating system or Linux.</w:t>
-      </w:r>
-    </w:p>
-    <w:p>
       <w:pPr>
         <w:pStyle w:val="Heading2"/>
       </w:pPr>
-      <w:bookmarkStart w:id="5" w:name="_Toc510099852"/>
+      <w:bookmarkStart w:id="4" w:name="_Toc510099852"/>
       <w:r>
         <w:t>Software</w:t>
       </w:r>
-      <w:bookmarkEnd w:id="5"/>
+      <w:bookmarkEnd w:id="4"/>
     </w:p>
     <w:p>
       <w:pPr>
@@ -2609,14 +2607,14 @@
       <w:pPr>
         <w:pStyle w:val="Heading3"/>
       </w:pPr>
-      <w:bookmarkStart w:id="6" w:name="_Toc510099853"/>
+      <w:bookmarkStart w:id="5" w:name="_Toc510099853"/>
       <w:r>
         <w:t>2.2.1</w:t>
       </w:r>
       <w:r>
         <w:t xml:space="preserve"> Required third party software packages</w:t>
       </w:r>
-      <w:bookmarkEnd w:id="6"/>
+      <w:bookmarkEnd w:id="5"/>
     </w:p>
     <w:p>
       <w:pPr>
@@ -2775,56 +2773,56 @@
       <w:pPr>
         <w:pStyle w:val="Heading1"/>
       </w:pPr>
-      <w:bookmarkStart w:id="7" w:name="_Toc510099854"/>
+      <w:bookmarkStart w:id="6" w:name="_Toc510099854"/>
       <w:r>
         <w:t>Basic Installation</w:t>
+      </w:r>
+      <w:bookmarkEnd w:id="6"/>
+    </w:p>
+    <w:p>
+      <w:pPr>
+        <w:pStyle w:val="Heading2"/>
+      </w:pPr>
+      <w:bookmarkStart w:id="7" w:name="_Toc510099855"/>
+      <w:r>
+        <w:t>Third Party Software Installation</w:t>
       </w:r>
       <w:bookmarkEnd w:id="7"/>
     </w:p>
     <w:p>
+      <w:r>
+        <w:t>N/A</w:t>
+      </w:r>
+    </w:p>
+    <w:p>
       <w:pPr>
         <w:pStyle w:val="Heading2"/>
       </w:pPr>
-      <w:bookmarkStart w:id="8" w:name="_Toc510099855"/>
-      <w:r>
-        <w:t>Third Party Software Installation</w:t>
+      <w:bookmarkStart w:id="8" w:name="_Toc510099856"/>
+      <w:r>
+        <w:lastRenderedPageBreak/>
+        <w:t>Building Product</w:t>
+      </w:r>
+      <w:r>
+        <w:t xml:space="preserve"> (</w:t>
+      </w:r>
+      <w:r>
+        <w:t>For Developers Only</w:t>
+      </w:r>
+      <w:r>
+        <w:t>)</w:t>
       </w:r>
       <w:bookmarkEnd w:id="8"/>
     </w:p>
     <w:p>
-      <w:r>
-        <w:t>N/A</w:t>
-      </w:r>
-    </w:p>
-    <w:p>
-      <w:pPr>
-        <w:pStyle w:val="Heading2"/>
-      </w:pPr>
-      <w:bookmarkStart w:id="9" w:name="_Toc510099856"/>
-      <w:r>
-        <w:lastRenderedPageBreak/>
-        <w:t>Building Product</w:t>
-      </w:r>
-      <w:r>
-        <w:t xml:space="preserve"> (</w:t>
-      </w:r>
-      <w:r>
-        <w:t>For Developers Only</w:t>
-      </w:r>
-      <w:r>
-        <w:t>)</w:t>
+      <w:pPr>
+        <w:pStyle w:val="Heading3"/>
+      </w:pPr>
+      <w:bookmarkStart w:id="9" w:name="_Toc510099857"/>
+      <w:r>
+        <w:t>3.2.1 Build Executable on Windows</w:t>
       </w:r>
       <w:bookmarkEnd w:id="9"/>
-    </w:p>
-    <w:p>
-      <w:pPr>
-        <w:pStyle w:val="Heading3"/>
-      </w:pPr>
-      <w:bookmarkStart w:id="10" w:name="_Toc510099857"/>
-      <w:r>
-        <w:t>3.2.1 Build Executable on Windows</w:t>
-      </w:r>
-      <w:bookmarkEnd w:id="10"/>
     </w:p>
     <w:p>
       <w:pPr>
@@ -3200,11 +3198,11 @@
       <w:pPr>
         <w:pStyle w:val="Heading3"/>
       </w:pPr>
-      <w:bookmarkStart w:id="11" w:name="_Toc510099858"/>
+      <w:bookmarkStart w:id="10" w:name="_Toc510099858"/>
       <w:r>
         <w:t>3.2.2 Build Executable on Linux</w:t>
       </w:r>
-      <w:bookmarkEnd w:id="11"/>
+      <w:bookmarkEnd w:id="10"/>
     </w:p>
     <w:p>
       <w:pPr>
@@ -3256,10 +3254,7 @@
         <w:t xml:space="preserve">” directory will be used to create the </w:t>
       </w:r>
       <w:r>
-        <w:t>executable file</w:t>
-      </w:r>
-      <w:r>
-        <w:t xml:space="preserve"> </w:t>
+        <w:t xml:space="preserve">executable file </w:t>
       </w:r>
       <w:r>
         <w:t>“</w:t>
@@ -3291,105 +3286,83 @@
       <w:pPr>
         <w:pStyle w:val="Heading2"/>
       </w:pPr>
-      <w:bookmarkStart w:id="12" w:name="_Toc333225022"/>
-      <w:bookmarkStart w:id="13" w:name="_Toc510099859"/>
+      <w:bookmarkStart w:id="11" w:name="_Toc333225022"/>
+      <w:bookmarkStart w:id="12" w:name="_Toc510099859"/>
       <w:r>
         <w:t>Product Installation</w:t>
       </w:r>
+      <w:bookmarkEnd w:id="11"/>
       <w:bookmarkEnd w:id="12"/>
+    </w:p>
+    <w:p>
+      <w:pPr>
+        <w:pStyle w:val="Heading3"/>
+      </w:pPr>
+      <w:bookmarkStart w:id="13" w:name="_Toc510099860"/>
+      <w:r>
+        <w:t>3.3.1 Install Boiler Model Manually</w:t>
+      </w:r>
       <w:bookmarkEnd w:id="13"/>
     </w:p>
     <w:p>
+      <w:r>
+        <w:t>Simply copy the executable file built in Section 3.2 to an installation directory and change the computer’s path to make the file executable in any directory.</w:t>
+      </w:r>
+    </w:p>
+    <w:p/>
+    <w:p>
       <w:pPr>
         <w:pStyle w:val="Heading3"/>
       </w:pPr>
-      <w:bookmarkStart w:id="14" w:name="_Toc510099860"/>
-      <w:r>
-        <w:t>3.3.1 Install Boiler Model Manually</w:t>
+      <w:bookmarkStart w:id="14" w:name="_Toc510099861"/>
+      <w:r>
+        <w:t>3.3.2 Install Boiler Model Using Installer on Windows</w:t>
       </w:r>
       <w:bookmarkEnd w:id="14"/>
     </w:p>
     <w:p>
-      <w:r>
-        <w:t>Simply copy the executable file built in Section 3.2 to an installation directory and change the computer’s path to make the file executable in any directory.</w:t>
-      </w:r>
-    </w:p>
-    <w:p/>
-    <w:p>
-      <w:pPr>
-        <w:pStyle w:val="Heading3"/>
-      </w:pPr>
-      <w:bookmarkStart w:id="15" w:name="_Toc510099861"/>
-      <w:r>
-        <w:t>3.3.2</w:t>
-      </w:r>
-      <w:r>
-        <w:t xml:space="preserve"> Install </w:t>
-      </w:r>
-      <w:r>
-        <w:t>Boiler Model Using Installer on Windows</w:t>
-      </w:r>
+      <w:pPr>
+        <w:jc w:val="both"/>
+      </w:pPr>
+      <w:r>
+        <w:t>For end users, simply run the provided Windows installer “</w:t>
+      </w:r>
+      <w:r>
+        <w:t>BoilerModel</w:t>
+      </w:r>
+      <w:r>
+        <w:t>Setup.msi”.  Follow the instructions of the installer to complete the installation process.  It is required that the user accept the license agreement display</w:t>
+      </w:r>
+      <w:r>
+        <w:t>ed</w:t>
+      </w:r>
+      <w:r>
+        <w:t xml:space="preserve"> in one of the dial</w:t>
+      </w:r>
+      <w:r>
+        <w:t>og window.  The user also has the</w:t>
+      </w:r>
+      <w:r>
+        <w:t xml:space="preserve"> option to install the program in a user specified directory.  The default directory is “C:\Program Files (x86)\CCSI\</w:t>
+      </w:r>
+      <w:proofErr w:type="spellStart"/>
+      <w:r>
+        <w:t>BoilerModel</w:t>
+      </w:r>
+      <w:proofErr w:type="spellEnd"/>
+      <w:r>
+        <w:t>”.  After installation, the user need to add the “bin” directory to Window’s environmental variable “Path”.  For example, if boiler model is installed in the default location, add “C:\Program Files (x86)\CCSI\</w:t>
+      </w:r>
+      <w:proofErr w:type="spellStart"/>
+      <w:r>
+        <w:t>BoilerModel</w:t>
+      </w:r>
+      <w:proofErr w:type="spellEnd"/>
+      <w:r>
+        <w:t>\bin” to the path.</w:t>
+      </w:r>
+      <w:bookmarkStart w:id="15" w:name="_GoBack"/>
       <w:bookmarkEnd w:id="15"/>
-    </w:p>
-    <w:p>
-      <w:pPr>
-        <w:jc w:val="both"/>
-      </w:pPr>
-      <w:r>
-        <w:t>For end users, simply run the provided Windows installer “</w:t>
-      </w:r>
-      <w:r>
-        <w:t>BoilerModel</w:t>
-      </w:r>
-      <w:r>
-        <w:t>Setup.msi”.  Follow the instructions of the installer to complete the installation process.  It is required that the user accept the license agreement display</w:t>
-      </w:r>
-      <w:r>
-        <w:t>ed</w:t>
-      </w:r>
-      <w:r>
-        <w:t xml:space="preserve"> in one of the dial</w:t>
-      </w:r>
-      <w:r>
-        <w:t>og window.  The user also has the</w:t>
-      </w:r>
-      <w:r>
-        <w:t xml:space="preserve"> option to install the program in a user specified directory.  The default directory is “C:\Program Files (x86)\CCSI\</w:t>
-      </w:r>
-      <w:proofErr w:type="spellStart"/>
-      <w:r>
-        <w:t>BoilerModel</w:t>
-      </w:r>
-      <w:proofErr w:type="spellEnd"/>
-      <w:r>
-        <w:t>”.</w:t>
-      </w:r>
-      <w:r>
-        <w:t xml:space="preserve">  It also cr</w:t>
-      </w:r>
-      <w:r>
-        <w:t xml:space="preserve">eates a shortcut on </w:t>
-      </w:r>
-      <w:proofErr w:type="gramStart"/>
-      <w:r>
-        <w:t>user’s</w:t>
-      </w:r>
-      <w:proofErr w:type="gramEnd"/>
-      <w:r>
-        <w:t xml:space="preserve"> desk</w:t>
-      </w:r>
-      <w:r>
-        <w:t xml:space="preserve">top and adds the </w:t>
-      </w:r>
-      <w:r>
-        <w:t>Boiler Model</w:t>
-      </w:r>
-      <w:r>
-        <w:t xml:space="preserve"> </w:t>
-      </w:r>
-      <w:r>
-        <w:t>program to Windows’ “Start” menu.</w:t>
-      </w:r>
       <w:r>
         <w:t xml:space="preserve">  Note: An end user does not need to </w:t>
       </w:r>
@@ -9277,21 +9250,6 @@
 </file>
 
 <file path=customXml/item1.xml><?xml version="1.0" encoding="utf-8"?>
-<p:properties xmlns:p="http://schemas.microsoft.com/office/2006/metadata/properties" xmlns:xsi="http://www.w3.org/2001/XMLSchema-instance">
-  <documentManagement/>
-</p:properties>
-</file>
-
-<file path=customXml/item2.xml><?xml version="1.0" encoding="utf-8"?>
-<?mso-contentType ?>
-<FormTemplates xmlns="http://schemas.microsoft.com/sharepoint/v3/contenttype/forms">
-  <Display>DocumentLibraryForm</Display>
-  <Edit>DocumentLibraryForm</Edit>
-  <New>DocumentLibraryForm</New>
-</FormTemplates>
-</file>
-
-<file path=customXml/item3.xml><?xml version="1.0" encoding="utf-8"?>
 <ct:contentTypeSchema xmlns:ct="http://schemas.microsoft.com/office/2006/metadata/contentType" xmlns:ma="http://schemas.microsoft.com/office/2006/metadata/properties/metaAttributes" ct:_="" ma:_="" ma:contentTypeName="Document" ma:contentTypeID="0x010100F769815748284C4C85E97E42856F1492" ma:contentTypeVersion="2" ma:contentTypeDescription="Create a new document." ma:contentTypeScope="" ma:versionID="f3678cd88e440f4eb3515ed17f108f46">
   <xsd:schema xmlns:xsd="http://www.w3.org/2001/XMLSchema" xmlns:p="http://schemas.microsoft.com/office/2006/metadata/properties" targetNamespace="http://schemas.microsoft.com/office/2006/metadata/properties" ma:root="true" ma:fieldsID="787ef55d6e482a799c548363fedbcce5">
     <xsd:element name="properties">
@@ -9340,6 +9298,21 @@
 </ct:contentTypeSchema>
 </file>
 
+<file path=customXml/item2.xml><?xml version="1.0" encoding="utf-8"?>
+<?mso-contentType ?>
+<FormTemplates xmlns="http://schemas.microsoft.com/sharepoint/v3/contenttype/forms">
+  <Display>DocumentLibraryForm</Display>
+  <Edit>DocumentLibraryForm</Edit>
+  <New>DocumentLibraryForm</New>
+</FormTemplates>
+</file>
+
+<file path=customXml/item3.xml><?xml version="1.0" encoding="utf-8"?>
+<p:properties xmlns:p="http://schemas.microsoft.com/office/2006/metadata/properties" xmlns:xsi="http://www.w3.org/2001/XMLSchema-instance">
+  <documentManagement/>
+</p:properties>
+</file>
+
 <file path=customXml/item4.xml><?xml version="1.0" encoding="utf-8"?>
 <b:Sources xmlns:b="http://schemas.openxmlformats.org/officeDocument/2006/bibliography" xmlns="http://schemas.openxmlformats.org/officeDocument/2006/bibliography" SelectedStyle="\APA.XSL" StyleName="APA"/>
 </file>
@@ -9349,22 +9322,6 @@
 </file>
 
 <file path=customXml/itemProps1.xml><?xml version="1.0" encoding="utf-8"?>
-<ds:datastoreItem xmlns:ds="http://schemas.openxmlformats.org/officeDocument/2006/customXml" ds:itemID="{8E31C432-F2B4-4374-B7E4-1A5B2E809E00}">
-  <ds:schemaRefs>
-    <ds:schemaRef ds:uri="http://schemas.microsoft.com/office/2006/metadata/properties"/>
-  </ds:schemaRefs>
-</ds:datastoreItem>
-</file>
-
-<file path=customXml/itemProps2.xml><?xml version="1.0" encoding="utf-8"?>
-<ds:datastoreItem xmlns:ds="http://schemas.openxmlformats.org/officeDocument/2006/customXml" ds:itemID="{0A3DC13A-A79E-4F5B-BE57-657D878C4ABF}">
-  <ds:schemaRefs>
-    <ds:schemaRef ds:uri="http://schemas.microsoft.com/sharepoint/v3/contenttype/forms"/>
-  </ds:schemaRefs>
-</ds:datastoreItem>
-</file>
-
-<file path=customXml/itemProps3.xml><?xml version="1.0" encoding="utf-8"?>
 <ds:datastoreItem xmlns:ds="http://schemas.openxmlformats.org/officeDocument/2006/customXml" ds:itemID="{E0CEED9A-88AB-4F6B-A4E1-6D20CEF72624}">
   <ds:schemaRefs>
     <ds:schemaRef ds:uri="http://schemas.microsoft.com/office/2006/metadata/contentType"/>
@@ -9379,8 +9336,24 @@
 </ds:datastoreItem>
 </file>
 
+<file path=customXml/itemProps2.xml><?xml version="1.0" encoding="utf-8"?>
+<ds:datastoreItem xmlns:ds="http://schemas.openxmlformats.org/officeDocument/2006/customXml" ds:itemID="{0A3DC13A-A79E-4F5B-BE57-657D878C4ABF}">
+  <ds:schemaRefs>
+    <ds:schemaRef ds:uri="http://schemas.microsoft.com/sharepoint/v3/contenttype/forms"/>
+  </ds:schemaRefs>
+</ds:datastoreItem>
+</file>
+
+<file path=customXml/itemProps3.xml><?xml version="1.0" encoding="utf-8"?>
+<ds:datastoreItem xmlns:ds="http://schemas.openxmlformats.org/officeDocument/2006/customXml" ds:itemID="{8E31C432-F2B4-4374-B7E4-1A5B2E809E00}">
+  <ds:schemaRefs>
+    <ds:schemaRef ds:uri="http://schemas.microsoft.com/office/2006/metadata/properties"/>
+  </ds:schemaRefs>
+</ds:datastoreItem>
+</file>
+
 <file path=customXml/itemProps4.xml><?xml version="1.0" encoding="utf-8"?>
-<ds:datastoreItem xmlns:ds="http://schemas.openxmlformats.org/officeDocument/2006/customXml" ds:itemID="{471087DE-A76A-491D-9A26-C5B16BB989C7}">
+<ds:datastoreItem xmlns:ds="http://schemas.openxmlformats.org/officeDocument/2006/customXml" ds:itemID="{4B9C28A3-941F-4D76-B2B5-4D1E5925B5F4}">
   <ds:schemaRefs>
     <ds:schemaRef ds:uri="http://schemas.openxmlformats.org/officeDocument/2006/bibliography"/>
   </ds:schemaRefs>
@@ -9388,7 +9361,7 @@
 </file>
 
 <file path=customXml/itemProps5.xml><?xml version="1.0" encoding="utf-8"?>
-<ds:datastoreItem xmlns:ds="http://schemas.openxmlformats.org/officeDocument/2006/customXml" ds:itemID="{24EC594A-C529-4988-A65E-8D905B99E7B4}">
+<ds:datastoreItem xmlns:ds="http://schemas.openxmlformats.org/officeDocument/2006/customXml" ds:itemID="{4DD6F7EF-98D2-4E96-BDD3-A31D68F86786}">
   <ds:schemaRefs>
     <ds:schemaRef ds:uri="http://schemas.openxmlformats.org/officeDocument/2006/bibliography"/>
   </ds:schemaRefs>

</xml_diff>